<commit_message>
wish list DB problem seems fixed and now works, need to resolve workings of 'wishlist radio button' and shifting a book from wishlist to the collection and also fix book count display to only display books in the collection
</commit_message>
<xml_diff>
--- a/README.docx
+++ b/README.docx
@@ -145,11 +145,9 @@
       <w:r>
         <w:t xml:space="preserve">Development of code to produce the functionality of the book addition and bookshelf viewing featured in this prototype, incorporating Pu’s </w:t>
       </w:r>
-      <w:proofErr w:type="gramStart"/>
       <w:r>
         <w:t>layouts</w:t>
       </w:r>
-      <w:proofErr w:type="gramEnd"/>
       <w:r>
         <w:t xml:space="preserve"> and integrating the underlying Kotlin code.</w:t>
       </w:r>
@@ -663,6 +661,106 @@
       </w:pPr>
       <w:r>
         <w:t>All changes to the collection are saved to the application SQLite database and will persist between uses of the application.</w:t>
+      </w:r>
+    </w:p>
+    <w:p>
+      <w:pPr>
+        <w:pStyle w:val="ListParagraph"/>
+        <w:numPr>
+          <w:ilvl w:val="0"/>
+          <w:numId w:val="4"/>
+        </w:numPr>
+        <w:spacing w:after="0" w:line="360" w:lineRule="auto"/>
+      </w:pPr>
+      <w:r>
+        <w:t xml:space="preserve">The internal coding of the wish list activity is currently in production with the database implemented and accessible, but </w:t>
+      </w:r>
+      <w:r>
+        <w:t>currently, the book is added to the bookshelf database and is displayed on the bookshelf; the final version will restrict the bookshelf to showing items in the collection and wish list items will be displayed in a distinct recycler view in the wish list activity.  To reduce repetitive code and require a separate DB for the wish list, the code is being refactored to utilize the same DB, and the two display views utilize filtered records from tailored SQL queries to the DB.</w:t>
+      </w:r>
+    </w:p>
+    <w:p>
+      <w:pPr>
+        <w:pStyle w:val="ListParagraph"/>
+        <w:numPr>
+          <w:ilvl w:val="0"/>
+          <w:numId w:val="4"/>
+        </w:numPr>
+        <w:spacing w:after="0" w:line="360" w:lineRule="auto"/>
+      </w:pPr>
+      <w:r>
+        <w:t>On the main menu, click on the ‘wish list’ feature button to enter the wish list activity, where the collected books will be displayed. You can also click on the ‘add book’ button to manually enter the details for the book to be added, and then click ‘add book’, and it will be added to the DB.</w:t>
+      </w:r>
+    </w:p>
+    <w:p>
+      <w:pPr>
+        <w:spacing w:after="0" w:line="360" w:lineRule="auto"/>
+      </w:pPr>
+    </w:p>
+    <w:p>
+      <w:pPr>
+        <w:spacing w:after="0" w:line="360" w:lineRule="auto"/>
+      </w:pPr>
+    </w:p>
+    <w:p>
+      <w:pPr>
+        <w:spacing w:after="0" w:line="360" w:lineRule="auto"/>
+      </w:pPr>
+      <w:r>
+        <w:lastRenderedPageBreak/>
+        <w:t xml:space="preserve">Progress and known issues:  </w:t>
+      </w:r>
+    </w:p>
+    <w:p>
+      <w:pPr>
+        <w:pStyle w:val="ListParagraph"/>
+        <w:numPr>
+          <w:ilvl w:val="0"/>
+          <w:numId w:val="5"/>
+        </w:numPr>
+        <w:spacing w:after="0" w:line="360" w:lineRule="auto"/>
+      </w:pPr>
+      <w:r>
+        <w:t>Wish list functionality and data separation in progress, and 45% complete.</w:t>
+      </w:r>
+    </w:p>
+    <w:p>
+      <w:pPr>
+        <w:pStyle w:val="ListParagraph"/>
+        <w:numPr>
+          <w:ilvl w:val="0"/>
+          <w:numId w:val="5"/>
+        </w:numPr>
+        <w:spacing w:after="0" w:line="360" w:lineRule="auto"/>
+      </w:pPr>
+      <w:r>
+        <w:t>Integration with the camera for photographing book covers and bar codes will be in the subsequent development iteration.</w:t>
+      </w:r>
+    </w:p>
+    <w:p>
+      <w:pPr>
+        <w:pStyle w:val="ListParagraph"/>
+        <w:numPr>
+          <w:ilvl w:val="0"/>
+          <w:numId w:val="5"/>
+        </w:numPr>
+        <w:spacing w:after="0" w:line="360" w:lineRule="auto"/>
+      </w:pPr>
+      <w:r>
+        <w:t>Social interaction will also be implemented to share the database file with fellow users and allow viewing of the shared collection.</w:t>
+      </w:r>
+    </w:p>
+    <w:p>
+      <w:pPr>
+        <w:pStyle w:val="ListParagraph"/>
+        <w:numPr>
+          <w:ilvl w:val="0"/>
+          <w:numId w:val="5"/>
+        </w:numPr>
+        <w:spacing w:after="0" w:line="360" w:lineRule="auto"/>
+      </w:pPr>
+      <w:r>
+        <w:t>Data entry implementation needs to be refined to be less clunky and more user-friendly.</w:t>
       </w:r>
     </w:p>
     <w:p>
@@ -1052,6 +1150,119 @@
     </w:lvl>
   </w:abstractNum>
   <w:abstractNum w:abstractNumId="2" w15:restartNumberingAfterBreak="0">
+    <w:nsid w:val="64CD4E41"/>
+    <w:multiLevelType w:val="hybridMultilevel"/>
+    <w:tmpl w:val="ADA870DA"/>
+    <w:lvl w:ilvl="0" w:tplc="04090001">
+      <w:start w:val="1"/>
+      <w:numFmt w:val="bullet"/>
+      <w:lvlText w:val=""/>
+      <w:lvlJc w:val="left"/>
+      <w:pPr>
+        <w:ind w:left="720" w:hanging="360"/>
+      </w:pPr>
+      <w:rPr>
+        <w:rFonts w:ascii="Symbol" w:hAnsi="Symbol" w:hint="default"/>
+      </w:rPr>
+    </w:lvl>
+    <w:lvl w:ilvl="1" w:tplc="04090003" w:tentative="1">
+      <w:start w:val="1"/>
+      <w:numFmt w:val="bullet"/>
+      <w:lvlText w:val="o"/>
+      <w:lvlJc w:val="left"/>
+      <w:pPr>
+        <w:ind w:left="1440" w:hanging="360"/>
+      </w:pPr>
+      <w:rPr>
+        <w:rFonts w:ascii="Courier New" w:hAnsi="Courier New" w:cs="Courier New" w:hint="default"/>
+      </w:rPr>
+    </w:lvl>
+    <w:lvl w:ilvl="2" w:tplc="04090005" w:tentative="1">
+      <w:start w:val="1"/>
+      <w:numFmt w:val="bullet"/>
+      <w:lvlText w:val=""/>
+      <w:lvlJc w:val="left"/>
+      <w:pPr>
+        <w:ind w:left="2160" w:hanging="360"/>
+      </w:pPr>
+      <w:rPr>
+        <w:rFonts w:ascii="Wingdings" w:hAnsi="Wingdings" w:hint="default"/>
+      </w:rPr>
+    </w:lvl>
+    <w:lvl w:ilvl="3" w:tplc="04090001" w:tentative="1">
+      <w:start w:val="1"/>
+      <w:numFmt w:val="bullet"/>
+      <w:lvlText w:val=""/>
+      <w:lvlJc w:val="left"/>
+      <w:pPr>
+        <w:ind w:left="2880" w:hanging="360"/>
+      </w:pPr>
+      <w:rPr>
+        <w:rFonts w:ascii="Symbol" w:hAnsi="Symbol" w:hint="default"/>
+      </w:rPr>
+    </w:lvl>
+    <w:lvl w:ilvl="4" w:tplc="04090003" w:tentative="1">
+      <w:start w:val="1"/>
+      <w:numFmt w:val="bullet"/>
+      <w:lvlText w:val="o"/>
+      <w:lvlJc w:val="left"/>
+      <w:pPr>
+        <w:ind w:left="3600" w:hanging="360"/>
+      </w:pPr>
+      <w:rPr>
+        <w:rFonts w:ascii="Courier New" w:hAnsi="Courier New" w:cs="Courier New" w:hint="default"/>
+      </w:rPr>
+    </w:lvl>
+    <w:lvl w:ilvl="5" w:tplc="04090005" w:tentative="1">
+      <w:start w:val="1"/>
+      <w:numFmt w:val="bullet"/>
+      <w:lvlText w:val=""/>
+      <w:lvlJc w:val="left"/>
+      <w:pPr>
+        <w:ind w:left="4320" w:hanging="360"/>
+      </w:pPr>
+      <w:rPr>
+        <w:rFonts w:ascii="Wingdings" w:hAnsi="Wingdings" w:hint="default"/>
+      </w:rPr>
+    </w:lvl>
+    <w:lvl w:ilvl="6" w:tplc="04090001" w:tentative="1">
+      <w:start w:val="1"/>
+      <w:numFmt w:val="bullet"/>
+      <w:lvlText w:val=""/>
+      <w:lvlJc w:val="left"/>
+      <w:pPr>
+        <w:ind w:left="5040" w:hanging="360"/>
+      </w:pPr>
+      <w:rPr>
+        <w:rFonts w:ascii="Symbol" w:hAnsi="Symbol" w:hint="default"/>
+      </w:rPr>
+    </w:lvl>
+    <w:lvl w:ilvl="7" w:tplc="04090003" w:tentative="1">
+      <w:start w:val="1"/>
+      <w:numFmt w:val="bullet"/>
+      <w:lvlText w:val="o"/>
+      <w:lvlJc w:val="left"/>
+      <w:pPr>
+        <w:ind w:left="5760" w:hanging="360"/>
+      </w:pPr>
+      <w:rPr>
+        <w:rFonts w:ascii="Courier New" w:hAnsi="Courier New" w:cs="Courier New" w:hint="default"/>
+      </w:rPr>
+    </w:lvl>
+    <w:lvl w:ilvl="8" w:tplc="04090005" w:tentative="1">
+      <w:start w:val="1"/>
+      <w:numFmt w:val="bullet"/>
+      <w:lvlText w:val=""/>
+      <w:lvlJc w:val="left"/>
+      <w:pPr>
+        <w:ind w:left="6480" w:hanging="360"/>
+      </w:pPr>
+      <w:rPr>
+        <w:rFonts w:ascii="Wingdings" w:hAnsi="Wingdings" w:hint="default"/>
+      </w:rPr>
+    </w:lvl>
+  </w:abstractNum>
+  <w:abstractNum w:abstractNumId="3" w15:restartNumberingAfterBreak="0">
     <w:nsid w:val="71372D03"/>
     <w:multiLevelType w:val="hybridMultilevel"/>
     <w:tmpl w:val="205A7F58"/>
@@ -1164,7 +1375,7 @@
       </w:rPr>
     </w:lvl>
   </w:abstractNum>
-  <w:abstractNum w:abstractNumId="3" w15:restartNumberingAfterBreak="0">
+  <w:abstractNum w:abstractNumId="4" w15:restartNumberingAfterBreak="0">
     <w:nsid w:val="756B5269"/>
     <w:multiLevelType w:val="hybridMultilevel"/>
     <w:tmpl w:val="B0E266EA"/>
@@ -1278,16 +1489,19 @@
     </w:lvl>
   </w:abstractNum>
   <w:num w:numId="1" w16cid:durableId="311445317">
-    <w:abstractNumId w:val="2"/>
+    <w:abstractNumId w:val="3"/>
   </w:num>
   <w:num w:numId="2" w16cid:durableId="1711880311">
-    <w:abstractNumId w:val="3"/>
+    <w:abstractNumId w:val="4"/>
   </w:num>
   <w:num w:numId="3" w16cid:durableId="814296524">
     <w:abstractNumId w:val="0"/>
   </w:num>
   <w:num w:numId="4" w16cid:durableId="251089009">
     <w:abstractNumId w:val="1"/>
+  </w:num>
+  <w:num w:numId="5" w16cid:durableId="1488594111">
+    <w:abstractNumId w:val="2"/>
   </w:num>
 </w:numbering>
 </file>

</xml_diff>

<commit_message>
last stretch before turning in Alpha version
</commit_message>
<xml_diff>
--- a/README.docx
+++ b/README.docx
@@ -41,7 +41,10 @@
         <w:spacing w:after="0" w:line="360" w:lineRule="auto"/>
       </w:pPr>
       <w:r>
-        <w:t>Version: 1.0</w:t>
+        <w:t>Version: 1.</w:t>
+      </w:r>
+      <w:r>
+        <w:t>4</w:t>
       </w:r>
     </w:p>
     <w:p>
@@ -86,7 +89,13 @@
         <w:spacing w:after="0" w:line="360" w:lineRule="auto"/>
       </w:pPr>
       <w:r>
-        <w:t>Taskings for production of the vertical prototype:</w:t>
+        <w:t xml:space="preserve">Taskings for production of the </w:t>
+      </w:r>
+      <w:r>
+        <w:t>Alpha version</w:t>
+      </w:r>
+      <w:r>
+        <w:t>:</w:t>
       </w:r>
     </w:p>
     <w:p>
@@ -120,7 +129,32 @@
         <w:spacing w:after="0" w:line="360" w:lineRule="auto"/>
       </w:pPr>
       <w:r>
-        <w:t>Drafted this document implementing corrections from horizontal prototype feedback and documentation relevant to this prototype.</w:t>
+        <w:t xml:space="preserve">Drafted this document implementing corrections </w:t>
+      </w:r>
+      <w:r>
+        <w:t xml:space="preserve">from testing results </w:t>
+      </w:r>
+      <w:r>
+        <w:t xml:space="preserve">and documentation relevant to this </w:t>
+      </w:r>
+      <w:r>
+        <w:t>Alpha version of the product</w:t>
+      </w:r>
+      <w:r>
+        <w:t>.</w:t>
+      </w:r>
+    </w:p>
+    <w:p>
+      <w:pPr>
+        <w:pStyle w:val="ListParagraph"/>
+        <w:numPr>
+          <w:ilvl w:val="0"/>
+          <w:numId w:val="1"/>
+        </w:numPr>
+        <w:spacing w:after="0" w:line="360" w:lineRule="auto"/>
+      </w:pPr>
+      <w:r>
+        <w:t>Carried out testing of application and user interface evaluation for ease of use.</w:t>
       </w:r>
     </w:p>
     <w:p>
@@ -143,7 +177,19 @@
         <w:spacing w:after="0" w:line="360" w:lineRule="auto"/>
       </w:pPr>
       <w:r>
-        <w:t xml:space="preserve">Development of code to produce the functionality of the book addition and bookshelf viewing featured in this prototype, incorporating Pu’s </w:t>
+        <w:t xml:space="preserve">Development of code to produce the </w:t>
+      </w:r>
+      <w:r>
+        <w:t xml:space="preserve">current level of </w:t>
+      </w:r>
+      <w:r>
+        <w:t xml:space="preserve">functionality incorporating </w:t>
+      </w:r>
+      <w:r>
+        <w:t>agreed-upon</w:t>
+      </w:r>
+      <w:r>
+        <w:t xml:space="preserve"> </w:t>
       </w:r>
       <w:r>
         <w:t>layouts</w:t>
@@ -162,7 +208,10 @@
         <w:spacing w:after="0" w:line="360" w:lineRule="auto"/>
       </w:pPr>
       <w:r>
-        <w:t>Implemented the SQLite basic implementation for the project to allow persistent storage of book data in the prototype.</w:t>
+        <w:t>Implemented the SQLite basic implementation for the project to allow persistent storage of book data in th</w:t>
+      </w:r>
+      <w:r>
+        <w:t>e application.</w:t>
       </w:r>
     </w:p>
     <w:p>
@@ -175,7 +224,13 @@
         <w:spacing w:after="0" w:line="360" w:lineRule="auto"/>
       </w:pPr>
       <w:r>
-        <w:t>Contributed details and technical aspects of the prototype to and edited this document.</w:t>
+        <w:t>Contributed details and technical aspe</w:t>
+      </w:r>
+      <w:r>
+        <w:t>cts</w:t>
+      </w:r>
+      <w:r>
+        <w:t xml:space="preserve"> to and edited this document.</w:t>
       </w:r>
     </w:p>
     <w:p>
@@ -268,7 +323,10 @@
         <w:t xml:space="preserve">The book counter on the top will remind you of </w:t>
       </w:r>
       <w:r>
-        <w:t>the number of books in your collection.</w:t>
+        <w:t>the number of books in your collection</w:t>
+      </w:r>
+      <w:r>
+        <w:t xml:space="preserve"> or, in the wish list and read section, the appropriate count of items for that aspect of your collection.</w:t>
       </w:r>
     </w:p>
     <w:p>
@@ -398,6 +456,28 @@
         <w:spacing w:after="0" w:line="360" w:lineRule="auto"/>
       </w:pPr>
       <w:r>
+        <w:t>In this application release, searching for a keyword within the current collection is implemented. The interface and core mechanism for editing and adding books to the collection have been reworked based on user feedback during testing to improve user-friendliness and make use more intuitive.  Currently</w:t>
+      </w:r>
+      <w:r>
+        <w:t>, the social aspect of the product is still disabled, and placeholder images are embedded in the collection views. Database issues are inhibiting the full implementation of the feature.  Basic integration with the camera faculty of the platform running the application the above-mentioned database problem precludes integrating the obtained image into the collection as the cover for the addition to the collection.</w:t>
+      </w:r>
+    </w:p>
+    <w:p>
+      <w:pPr>
+        <w:spacing w:after="0" w:line="360" w:lineRule="auto"/>
+      </w:pPr>
+    </w:p>
+    <w:p>
+      <w:pPr>
+        <w:spacing w:after="0" w:line="360" w:lineRule="auto"/>
+      </w:pPr>
+    </w:p>
+    <w:p>
+      <w:pPr>
+        <w:spacing w:after="0" w:line="360" w:lineRule="auto"/>
+      </w:pPr>
+      <w:r>
+        <w:lastRenderedPageBreak/>
         <w:t>In the final release of this application, entering</w:t>
       </w:r>
       <w:r>
@@ -419,21 +499,16 @@
         <w:t>; there are buttons to add books to the catalog, view the collection, add a title to the wish list, share the collection data with others,</w:t>
       </w:r>
       <w:r>
-        <w:t xml:space="preserve"> and a journaling functionality to track current reading and history. </w:t>
-      </w:r>
-    </w:p>
-    <w:p>
-      <w:pPr>
-        <w:spacing w:after="0" w:line="360" w:lineRule="auto"/>
-      </w:pPr>
-    </w:p>
-    <w:p>
-      <w:pPr>
-        <w:spacing w:after="0" w:line="360" w:lineRule="auto"/>
-      </w:pPr>
-      <w:r>
-        <w:t>For this prototype, the functionality of manually adding a book to the collection, viewing the collection, and providing for the deletion and editing of the existing books. Currently, no imagery is incorporated into the collection data, but in the future, the intent is to display the book cover in the data entry displayed in the bookshelf function.</w:t>
-      </w:r>
+        <w:t xml:space="preserve"> and a journaling functionality to track current reading and history.</w:t>
+      </w:r>
+      <w:r>
+        <w:t xml:space="preserve">  In the various views of the members of the collection, limited attributes are displayed to use the screen area efficiently, but in the next iteration of the application, clicking on a member of the current viewing group will open the individual book information on a separate page for easier viewing and full access to all the contents of the entry in the collection.  The ability to search online for information on a title and integrate it into a new entry into the collection is also unavailable, as is the barcode scanning feature.</w:t>
+      </w:r>
+    </w:p>
+    <w:p>
+      <w:pPr>
+        <w:spacing w:after="0" w:line="360" w:lineRule="auto"/>
+      </w:pPr>
     </w:p>
     <w:p>
       <w:pPr>
@@ -466,7 +541,6 @@
         <w:spacing w:after="0" w:line="360" w:lineRule="auto"/>
       </w:pPr>
       <w:r>
-        <w:lastRenderedPageBreak/>
         <w:t xml:space="preserve">The counter at the top of the screen notes </w:t>
       </w:r>
       <w:r>
@@ -486,7 +560,10 @@
         <w:spacing w:after="0" w:line="360" w:lineRule="auto"/>
       </w:pPr>
       <w:r>
-        <w:t>The search bar under the book count to locate a title in the collection is currently not implemented in any way in this prototype.</w:t>
+        <w:t xml:space="preserve">The search bar under the book count </w:t>
+      </w:r>
+      <w:r>
+        <w:t>accepts a keyword for searching in all fields of the collection's entries looking for a match; in future iterations, the search could be limited to particular fields of the collection if the user chooses.</w:t>
       </w:r>
     </w:p>
     <w:p>
@@ -499,13 +576,40 @@
         <w:spacing w:after="0" w:line="360" w:lineRule="auto"/>
       </w:pPr>
       <w:r>
-        <w:t>Click on ‘Add Books’</w:t>
-      </w:r>
-      <w:r>
-        <w:t xml:space="preserve">. The ‘Wishlist,’ ‘Share Collection,’ and ‘What am I reading?’ functions are currently </w:t>
-      </w:r>
-      <w:r>
-        <w:t>unavailable.</w:t>
+        <w:t>In the ‘Add Books’ section</w:t>
+      </w:r>
+      <w:r>
+        <w:t>,</w:t>
+      </w:r>
+      <w:r>
+        <w:t xml:space="preserve"> you can add all </w:t>
+      </w:r>
+      <w:r>
+        <w:t xml:space="preserve">the fields of a new entry to the collection using the reimagined interface by following the field hints and labels and clicking on ‘Add’ to insert the entry into the collection. </w:t>
+      </w:r>
+      <w:r>
+        <w:t>Currently</w:t>
+      </w:r>
+      <w:r>
+        <w:t>,</w:t>
+      </w:r>
+      <w:r>
+        <w:t xml:space="preserve"> the </w:t>
+      </w:r>
+      <w:r>
+        <w:t xml:space="preserve">‘Add with Cover’ feature is not working correctly, and the </w:t>
+      </w:r>
+      <w:r>
+        <w:t>‘Search Online’</w:t>
+      </w:r>
+      <w:r>
+        <w:t xml:space="preserve"> and </w:t>
+      </w:r>
+      <w:r>
+        <w:t>‘Scan Barcode’</w:t>
+      </w:r>
+      <w:r>
+        <w:t xml:space="preserve"> selections are not implemented.</w:t>
       </w:r>
     </w:p>
     <w:p>
@@ -518,10 +622,7 @@
         <w:spacing w:after="0" w:line="360" w:lineRule="auto"/>
       </w:pPr>
       <w:r>
-        <w:t>In the next screen, click on ‘Manual add.’</w:t>
-      </w:r>
-      <w:r>
-        <w:t xml:space="preserve"> This prototype does not support the ‘Scan Book Cover,’ ‘Search Online,’ and ‘Scan Barcode’ functions.</w:t>
+        <w:t>The ‘Bookshelf’ feature will list the contents of your collection by title, author, and cover. For each title, the option to delete a book or edit its information is available.</w:t>
       </w:r>
     </w:p>
     <w:p>
@@ -534,180 +635,24 @@
         <w:spacing w:after="0" w:line="360" w:lineRule="auto"/>
       </w:pPr>
       <w:r>
-        <w:t xml:space="preserve">The data fields to input information on the book will appear below the button menu.  </w:t>
-      </w:r>
-    </w:p>
-    <w:p>
-      <w:pPr>
-        <w:pStyle w:val="ListParagraph"/>
-        <w:numPr>
-          <w:ilvl w:val="0"/>
-          <w:numId w:val="4"/>
-        </w:numPr>
-        <w:spacing w:after="0" w:line="360" w:lineRule="auto"/>
-      </w:pPr>
-      <w:r>
-        <w:t xml:space="preserve">Scroll through the selections, fill in each field, and </w:t>
-      </w:r>
-      <w:r>
-        <w:t xml:space="preserve">enter the pertinent information for the title.  </w:t>
-      </w:r>
-    </w:p>
-    <w:p>
-      <w:pPr>
-        <w:pStyle w:val="ListParagraph"/>
-        <w:numPr>
-          <w:ilvl w:val="0"/>
-          <w:numId w:val="4"/>
-        </w:numPr>
-        <w:spacing w:after="0" w:line="360" w:lineRule="auto"/>
-      </w:pPr>
-      <w:r>
-        <w:t>Click the ‘add book’ button to finalize the entry and save it to the collection.</w:t>
-      </w:r>
-    </w:p>
-    <w:p>
-      <w:pPr>
-        <w:pStyle w:val="ListParagraph"/>
-        <w:numPr>
-          <w:ilvl w:val="0"/>
-          <w:numId w:val="4"/>
-        </w:numPr>
-        <w:spacing w:after="0" w:line="360" w:lineRule="auto"/>
-      </w:pPr>
-      <w:r>
-        <w:t>Note the increase in the number of books in the collection at the top of the screen.</w:t>
-      </w:r>
-    </w:p>
-    <w:p>
-      <w:pPr>
-        <w:pStyle w:val="ListParagraph"/>
-        <w:numPr>
-          <w:ilvl w:val="0"/>
-          <w:numId w:val="4"/>
-        </w:numPr>
-        <w:spacing w:after="0" w:line="360" w:lineRule="auto"/>
-      </w:pPr>
-      <w:r>
-        <w:t>Click the ‘back’ button twice to return to the home screen.</w:t>
-      </w:r>
-    </w:p>
-    <w:p>
-      <w:pPr>
-        <w:pStyle w:val="ListParagraph"/>
-        <w:numPr>
-          <w:ilvl w:val="0"/>
-          <w:numId w:val="4"/>
-        </w:numPr>
-        <w:spacing w:after="0" w:line="360" w:lineRule="auto"/>
-      </w:pPr>
-      <w:r>
-        <w:t>Select the ‘Bookshelf’ button to go into the simplified viewing screen for the collection.</w:t>
-      </w:r>
-    </w:p>
-    <w:p>
-      <w:pPr>
-        <w:pStyle w:val="ListParagraph"/>
-        <w:numPr>
-          <w:ilvl w:val="0"/>
-          <w:numId w:val="4"/>
-        </w:numPr>
-        <w:spacing w:after="0" w:line="360" w:lineRule="auto"/>
-      </w:pPr>
-      <w:r>
-        <w:t xml:space="preserve">On the next screen, you can </w:t>
-      </w:r>
-      <w:r>
-        <w:t>scroll up and down to view the books in the collection</w:t>
-      </w:r>
-      <w:r>
-        <w:t>.</w:t>
-      </w:r>
-    </w:p>
-    <w:p>
-      <w:pPr>
-        <w:pStyle w:val="ListParagraph"/>
-        <w:numPr>
-          <w:ilvl w:val="0"/>
-          <w:numId w:val="4"/>
-        </w:numPr>
-        <w:spacing w:after="0" w:line="360" w:lineRule="auto"/>
-      </w:pPr>
-      <w:r>
-        <w:t>Selecting ‘Delete book’ will delete the book from the collection and decrease the collection count.</w:t>
-      </w:r>
-    </w:p>
-    <w:p>
-      <w:pPr>
-        <w:pStyle w:val="ListParagraph"/>
-        <w:numPr>
-          <w:ilvl w:val="0"/>
-          <w:numId w:val="4"/>
-        </w:numPr>
-        <w:spacing w:after="0" w:line="360" w:lineRule="auto"/>
-      </w:pPr>
-      <w:r>
-        <w:t>Selecting ‘Edit’ will allow you to edit that book information in the database like the original data entry form.</w:t>
-      </w:r>
-    </w:p>
-    <w:p>
-      <w:pPr>
-        <w:pStyle w:val="ListParagraph"/>
-        <w:numPr>
-          <w:ilvl w:val="0"/>
-          <w:numId w:val="4"/>
-        </w:numPr>
-        <w:spacing w:after="0" w:line="360" w:lineRule="auto"/>
-      </w:pPr>
-      <w:r>
-        <w:t>All changes to the collection are saved to the application SQLite database and will persist between uses of the application.</w:t>
-      </w:r>
-    </w:p>
-    <w:p>
-      <w:pPr>
-        <w:pStyle w:val="ListParagraph"/>
-        <w:numPr>
-          <w:ilvl w:val="0"/>
-          <w:numId w:val="4"/>
-        </w:numPr>
-        <w:spacing w:after="0" w:line="360" w:lineRule="auto"/>
-      </w:pPr>
-      <w:r>
-        <w:t xml:space="preserve">The internal coding of the wish list activity is currently in production with the database implemented and accessible, but </w:t>
-      </w:r>
-      <w:r>
-        <w:t>currently, the book is added to the bookshelf database and is displayed on the bookshelf; the final version will restrict the bookshelf to showing items in the collection and wish list items will be displayed in a distinct recycler view in the wish list activity.  To reduce repetitive code and require a separate DB for the wish list, the code is being refactored to utilize the same DB, and the two display views utilize filtered records from tailored SQL queries to the DB.</w:t>
-      </w:r>
-    </w:p>
-    <w:p>
-      <w:pPr>
-        <w:pStyle w:val="ListParagraph"/>
-        <w:numPr>
-          <w:ilvl w:val="0"/>
-          <w:numId w:val="4"/>
-        </w:numPr>
-        <w:spacing w:after="0" w:line="360" w:lineRule="auto"/>
-      </w:pPr>
-      <w:r>
-        <w:t>On the main menu, click on the ‘wish list’ feature button to enter the wish list activity, where the collected books will be displayed. You can also click on the ‘add book’ button to manually enter the details for the book to be added, and then click ‘add book’, and it will be added to the DB.</w:t>
-      </w:r>
-    </w:p>
-    <w:p>
-      <w:pPr>
-        <w:spacing w:after="0" w:line="360" w:lineRule="auto"/>
-      </w:pPr>
-    </w:p>
-    <w:p>
-      <w:pPr>
-        <w:spacing w:after="0" w:line="360" w:lineRule="auto"/>
-      </w:pPr>
-    </w:p>
-    <w:p>
-      <w:pPr>
-        <w:spacing w:after="0" w:line="360" w:lineRule="auto"/>
-      </w:pPr>
-      <w:r>
-        <w:lastRenderedPageBreak/>
+        <w:t>The ‘Wishlist’ feature repeats the operation of the bookshelf only for items you're interested in, and the ‘What am I reading?' feature does the same for your reading history. Both display the count for the category at the top above the scrolling view of the members of that division of your collection.</w:t>
+      </w:r>
+    </w:p>
+    <w:p>
+      <w:pPr>
+        <w:spacing w:after="0" w:line="360" w:lineRule="auto"/>
+      </w:pPr>
+    </w:p>
+    <w:p>
+      <w:pPr>
+        <w:spacing w:after="0" w:line="360" w:lineRule="auto"/>
+      </w:pPr>
+    </w:p>
+    <w:p>
+      <w:pPr>
+        <w:spacing w:after="0" w:line="360" w:lineRule="auto"/>
+      </w:pPr>
+      <w:r>
         <w:t xml:space="preserve">Progress and known issues:  </w:t>
       </w:r>
     </w:p>
@@ -721,7 +666,7 @@
         <w:spacing w:after="0" w:line="360" w:lineRule="auto"/>
       </w:pPr>
       <w:r>
-        <w:t>Wish list functionality and data separation in progress, and 45% complete.</w:t>
+        <w:t>Database issue with working with images in SQLite is holding up progress on incorporating book covers correctly into the collection.</w:t>
       </w:r>
     </w:p>
     <w:p>
@@ -734,7 +679,8 @@
         <w:spacing w:after="0" w:line="360" w:lineRule="auto"/>
       </w:pPr>
       <w:r>
-        <w:t>Integration with the camera for photographing book covers and bar codes will be in the subsequent development iteration.</w:t>
+        <w:lastRenderedPageBreak/>
+        <w:t>A feature to back up the database must be integrated into the application.</w:t>
       </w:r>
     </w:p>
     <w:p>
@@ -747,7 +693,7 @@
         <w:spacing w:after="0" w:line="360" w:lineRule="auto"/>
       </w:pPr>
       <w:r>
-        <w:t>Social interaction will also be implemented to share the database file with fellow users and allow viewing of the shared collection.</w:t>
+        <w:t>A confirmation feature for deleting books from the collection needs to be added to reduce accidental deletion of items, as it’s just too easy to mistakenly hit ‘delete’ right now.</w:t>
       </w:r>
     </w:p>
     <w:p>
@@ -760,13 +706,11 @@
         <w:spacing w:after="0" w:line="360" w:lineRule="auto"/>
       </w:pPr>
       <w:r>
-        <w:t>Data entry implementation needs to be refined to be less clunky and more user-friendly.</w:t>
-      </w:r>
-    </w:p>
-    <w:p>
-      <w:pPr>
-        <w:spacing w:after="0" w:line="360" w:lineRule="auto"/>
-      </w:pPr>
+        <w:t>Time constraints have limited work on the social and sharing aspects of the application</w:t>
+      </w:r>
+      <w:r>
+        <w:t xml:space="preserve"> but these are now the foremost features to be worked on in the last development iteration.</w:t>
+      </w:r>
     </w:p>
     <w:p>
       <w:pPr>

</xml_diff>